<commit_message>
ajout préalable et dependances
</commit_message>
<xml_diff>
--- a/Livrable2/description des modules.docx
+++ b/Livrable2/description des modules.docx
@@ -15,10 +15,12 @@
       <w:pPr>
         <w:pStyle w:val="Titre1"/>
       </w:pPr>
+      <w:bookmarkStart w:id="0" w:name="_Hlk12190752"/>
       <w:r>
         <w:t>Module “configuration”</w:t>
       </w:r>
     </w:p>
+    <w:bookmarkEnd w:id="0"/>
     <w:p>
       <w:r>
         <w:t>Le module de configuration est composé de trois parties :</w:t>
@@ -64,9 +66,21 @@
       <w:pPr>
         <w:pStyle w:val="TitreNiveau2"/>
       </w:pPr>
+      <w:bookmarkStart w:id="1" w:name="_Hlk12192014"/>
+      <w:r>
+        <w:t xml:space="preserve"> </w:t>
+      </w:r>
       <w:r>
         <w:t>Gestion de stock</w:t>
       </w:r>
+    </w:p>
+    <w:bookmarkEnd w:id="1"/>
+    <w:p>
+      <w:pPr>
+        <w:rPr>
+          <w:lang w:val="en-US"/>
+        </w:rPr>
+      </w:pPr>
     </w:p>
     <w:p>
       <w:pPr>
@@ -74,6 +88,166 @@
           <w:lang w:val="en-US"/>
         </w:rPr>
       </w:pPr>
+      <w:r>
+        <w:rPr>
+          <w:lang w:val="en-US"/>
+        </w:rPr>
+        <w:t xml:space="preserve">La gestion de stock </w:t>
+      </w:r>
+      <w:proofErr w:type="spellStart"/>
+      <w:r>
+        <w:rPr>
+          <w:lang w:val="en-US"/>
+        </w:rPr>
+        <w:t>est</w:t>
+      </w:r>
+      <w:proofErr w:type="spellEnd"/>
+      <w:r>
+        <w:rPr>
+          <w:lang w:val="en-US"/>
+        </w:rPr>
+        <w:t xml:space="preserve"> la base de </w:t>
+      </w:r>
+      <w:proofErr w:type="spellStart"/>
+      <w:r>
+        <w:rPr>
+          <w:lang w:val="en-US"/>
+        </w:rPr>
+        <w:t>l’application</w:t>
+      </w:r>
+      <w:proofErr w:type="spellEnd"/>
+      <w:r>
+        <w:rPr>
+          <w:lang w:val="en-US"/>
+        </w:rPr>
+        <w:t xml:space="preserve">. </w:t>
+      </w:r>
+      <w:proofErr w:type="spellStart"/>
+      <w:r>
+        <w:rPr>
+          <w:lang w:val="en-US"/>
+        </w:rPr>
+        <w:t>Cette</w:t>
+      </w:r>
+      <w:proofErr w:type="spellEnd"/>
+      <w:r>
+        <w:rPr>
+          <w:lang w:val="en-US"/>
+        </w:rPr>
+        <w:t xml:space="preserve"> </w:t>
+      </w:r>
+      <w:proofErr w:type="spellStart"/>
+      <w:r>
+        <w:rPr>
+          <w:lang w:val="en-US"/>
+        </w:rPr>
+        <w:t>partie</w:t>
+      </w:r>
+      <w:proofErr w:type="spellEnd"/>
+      <w:r>
+        <w:rPr>
+          <w:lang w:val="en-US"/>
+        </w:rPr>
+        <w:t xml:space="preserve"> correspond à la base de </w:t>
+      </w:r>
+      <w:proofErr w:type="spellStart"/>
+      <w:r>
+        <w:rPr>
+          <w:lang w:val="en-US"/>
+        </w:rPr>
+        <w:t>données</w:t>
+      </w:r>
+      <w:proofErr w:type="spellEnd"/>
+      <w:r>
+        <w:rPr>
+          <w:lang w:val="en-US"/>
+        </w:rPr>
+        <w:t xml:space="preserve">. Ce module </w:t>
+      </w:r>
+      <w:proofErr w:type="spellStart"/>
+      <w:r>
+        <w:rPr>
+          <w:lang w:val="en-US"/>
+        </w:rPr>
+        <w:t>permettra</w:t>
+      </w:r>
+      <w:proofErr w:type="spellEnd"/>
+      <w:r>
+        <w:rPr>
+          <w:lang w:val="en-US"/>
+        </w:rPr>
+        <w:t xml:space="preserve"> la creation des </w:t>
+      </w:r>
+      <w:proofErr w:type="spellStart"/>
+      <w:r>
+        <w:rPr>
+          <w:lang w:val="en-US"/>
+        </w:rPr>
+        <w:t>gammes</w:t>
+      </w:r>
+      <w:proofErr w:type="spellEnd"/>
+      <w:r>
+        <w:rPr>
+          <w:lang w:val="en-US"/>
+        </w:rPr>
+        <w:t xml:space="preserve">, des </w:t>
+      </w:r>
+      <w:proofErr w:type="spellStart"/>
+      <w:r>
+        <w:rPr>
+          <w:lang w:val="en-US"/>
+        </w:rPr>
+        <w:t>familles</w:t>
+      </w:r>
+      <w:proofErr w:type="spellEnd"/>
+      <w:r>
+        <w:rPr>
+          <w:lang w:val="en-US"/>
+        </w:rPr>
+        <w:t xml:space="preserve"> de </w:t>
+      </w:r>
+      <w:proofErr w:type="spellStart"/>
+      <w:r>
+        <w:rPr>
+          <w:lang w:val="en-US"/>
+        </w:rPr>
+        <w:t>composants</w:t>
+      </w:r>
+      <w:proofErr w:type="spellEnd"/>
+      <w:r>
+        <w:rPr>
+          <w:lang w:val="en-US"/>
+        </w:rPr>
+        <w:t xml:space="preserve">, des </w:t>
+      </w:r>
+      <w:proofErr w:type="spellStart"/>
+      <w:r>
+        <w:rPr>
+          <w:lang w:val="en-US"/>
+        </w:rPr>
+        <w:t>fournisseurs</w:t>
+      </w:r>
+      <w:proofErr w:type="spellEnd"/>
+      <w:r>
+        <w:rPr>
+          <w:lang w:val="en-US"/>
+        </w:rPr>
+        <w:t xml:space="preserve"> et des </w:t>
+      </w:r>
+      <w:proofErr w:type="spellStart"/>
+      <w:r>
+        <w:rPr>
+          <w:lang w:val="en-US"/>
+        </w:rPr>
+        <w:t>composants</w:t>
+      </w:r>
+      <w:proofErr w:type="spellEnd"/>
+      <w:r>
+        <w:rPr>
+          <w:lang w:val="en-US"/>
+        </w:rPr>
+        <w:t>.</w:t>
+      </w:r>
     </w:p>
     <w:p>
       <w:pPr>
@@ -81,11 +255,125 @@
           <w:lang w:val="en-US"/>
         </w:rPr>
       </w:pPr>
-      <w:r>
-        <w:rPr>
-          <w:lang w:val="en-US"/>
-        </w:rPr>
-        <w:t xml:space="preserve">La gestion de stock </w:t>
+      <w:proofErr w:type="spellStart"/>
+      <w:r>
+        <w:rPr>
+          <w:lang w:val="en-US"/>
+        </w:rPr>
+        <w:t>Ces</w:t>
+      </w:r>
+      <w:proofErr w:type="spellEnd"/>
+      <w:r>
+        <w:rPr>
+          <w:lang w:val="en-US"/>
+        </w:rPr>
+        <w:t xml:space="preserve"> </w:t>
+      </w:r>
+      <w:proofErr w:type="spellStart"/>
+      <w:r>
+        <w:rPr>
+          <w:lang w:val="en-US"/>
+        </w:rPr>
+        <w:t>différents</w:t>
+      </w:r>
+      <w:proofErr w:type="spellEnd"/>
+      <w:r>
+        <w:rPr>
+          <w:lang w:val="en-US"/>
+        </w:rPr>
+        <w:t xml:space="preserve"> </w:t>
+      </w:r>
+      <w:proofErr w:type="spellStart"/>
+      <w:r>
+        <w:rPr>
+          <w:lang w:val="en-US"/>
+        </w:rPr>
+        <w:t>composants</w:t>
+      </w:r>
+      <w:proofErr w:type="spellEnd"/>
+      <w:r>
+        <w:rPr>
+          <w:lang w:val="en-US"/>
+        </w:rPr>
+        <w:t xml:space="preserve"> </w:t>
+      </w:r>
+      <w:proofErr w:type="spellStart"/>
+      <w:r>
+        <w:rPr>
+          <w:lang w:val="en-US"/>
+        </w:rPr>
+        <w:t>sont</w:t>
+      </w:r>
+      <w:proofErr w:type="spellEnd"/>
+      <w:r>
+        <w:rPr>
+          <w:lang w:val="en-US"/>
+        </w:rPr>
+        <w:t xml:space="preserve"> </w:t>
+      </w:r>
+      <w:proofErr w:type="spellStart"/>
+      <w:r>
+        <w:rPr>
+          <w:lang w:val="en-US"/>
+        </w:rPr>
+        <w:t>liés</w:t>
+      </w:r>
+      <w:proofErr w:type="spellEnd"/>
+      <w:r>
+        <w:rPr>
+          <w:lang w:val="en-US"/>
+        </w:rPr>
+        <w:t xml:space="preserve"> entre </w:t>
+      </w:r>
+      <w:proofErr w:type="spellStart"/>
+      <w:proofErr w:type="gramStart"/>
+      <w:r>
+        <w:rPr>
+          <w:lang w:val="en-US"/>
+        </w:rPr>
+        <w:t>eux</w:t>
+      </w:r>
+      <w:proofErr w:type="spellEnd"/>
+      <w:r>
+        <w:rPr>
+          <w:lang w:val="en-US"/>
+        </w:rPr>
+        <w:t xml:space="preserve"> :</w:t>
+      </w:r>
+      <w:proofErr w:type="gramEnd"/>
+      <w:r>
+        <w:rPr>
+          <w:lang w:val="en-US"/>
+        </w:rPr>
+        <w:t xml:space="preserve"> </w:t>
+      </w:r>
+      <w:proofErr w:type="spellStart"/>
+      <w:r>
+        <w:rPr>
+          <w:lang w:val="en-US"/>
+        </w:rPr>
+        <w:t>chaque</w:t>
+      </w:r>
+      <w:proofErr w:type="spellEnd"/>
+      <w:r>
+        <w:rPr>
+          <w:lang w:val="en-US"/>
+        </w:rPr>
+        <w:t xml:space="preserve"> </w:t>
+      </w:r>
+      <w:proofErr w:type="spellStart"/>
+      <w:r>
+        <w:rPr>
+          <w:lang w:val="en-US"/>
+        </w:rPr>
+        <w:t>composant</w:t>
+      </w:r>
+      <w:proofErr w:type="spellEnd"/>
+      <w:r>
+        <w:rPr>
+          <w:lang w:val="en-US"/>
+        </w:rPr>
+        <w:t xml:space="preserve"> </w:t>
       </w:r>
       <w:proofErr w:type="spellStart"/>
       <w:r>
@@ -99,77 +387,147 @@
         <w:rPr>
           <w:lang w:val="en-US"/>
         </w:rPr>
-        <w:t xml:space="preserve"> la base de </w:t>
-      </w:r>
-      <w:proofErr w:type="spellStart"/>
-      <w:r>
-        <w:rPr>
-          <w:lang w:val="en-US"/>
-        </w:rPr>
-        <w:t>l’application</w:t>
-      </w:r>
-      <w:proofErr w:type="spellEnd"/>
-      <w:r>
-        <w:rPr>
-          <w:lang w:val="en-US"/>
-        </w:rPr>
-        <w:t xml:space="preserve">. </w:t>
-      </w:r>
-      <w:proofErr w:type="spellStart"/>
-      <w:r>
-        <w:rPr>
-          <w:lang w:val="en-US"/>
-        </w:rPr>
-        <w:t>Cette</w:t>
-      </w:r>
-      <w:proofErr w:type="spellEnd"/>
-      <w:r>
-        <w:rPr>
-          <w:lang w:val="en-US"/>
-        </w:rPr>
-        <w:t xml:space="preserve"> </w:t>
-      </w:r>
-      <w:proofErr w:type="spellStart"/>
-      <w:r>
-        <w:rPr>
-          <w:lang w:val="en-US"/>
-        </w:rPr>
-        <w:t>partie</w:t>
-      </w:r>
-      <w:proofErr w:type="spellEnd"/>
-      <w:r>
-        <w:rPr>
-          <w:lang w:val="en-US"/>
-        </w:rPr>
-        <w:t xml:space="preserve"> correspond à la base de </w:t>
-      </w:r>
-      <w:proofErr w:type="spellStart"/>
-      <w:r>
-        <w:rPr>
-          <w:lang w:val="en-US"/>
-        </w:rPr>
-        <w:t>données</w:t>
-      </w:r>
-      <w:proofErr w:type="spellEnd"/>
-      <w:r>
-        <w:rPr>
-          <w:lang w:val="en-US"/>
-        </w:rPr>
-        <w:t xml:space="preserve">. Ce module </w:t>
-      </w:r>
-      <w:proofErr w:type="spellStart"/>
-      <w:r>
-        <w:rPr>
-          <w:lang w:val="en-US"/>
-        </w:rPr>
-        <w:t>permettra</w:t>
-      </w:r>
-      <w:proofErr w:type="spellEnd"/>
-      <w:r>
-        <w:rPr>
-          <w:lang w:val="en-US"/>
-        </w:rPr>
-        <w:t xml:space="preserve"> la creation des </w:t>
+        <w:t xml:space="preserve"> </w:t>
+      </w:r>
+      <w:proofErr w:type="spellStart"/>
+      <w:r>
+        <w:rPr>
+          <w:lang w:val="en-US"/>
+        </w:rPr>
+        <w:t>attribué</w:t>
+      </w:r>
+      <w:proofErr w:type="spellEnd"/>
+      <w:r>
+        <w:rPr>
+          <w:lang w:val="en-US"/>
+        </w:rPr>
+        <w:t xml:space="preserve"> à un </w:t>
+      </w:r>
+      <w:proofErr w:type="spellStart"/>
+      <w:r>
+        <w:rPr>
+          <w:lang w:val="en-US"/>
+        </w:rPr>
+        <w:t>fournisseur</w:t>
+      </w:r>
+      <w:proofErr w:type="spellEnd"/>
+      <w:r>
+        <w:rPr>
+          <w:lang w:val="en-US"/>
+        </w:rPr>
+        <w:t xml:space="preserve"> et à </w:t>
+      </w:r>
+      <w:proofErr w:type="spellStart"/>
+      <w:r>
+        <w:rPr>
+          <w:lang w:val="en-US"/>
+        </w:rPr>
+        <w:t>une</w:t>
+      </w:r>
+      <w:proofErr w:type="spellEnd"/>
+      <w:r>
+        <w:rPr>
+          <w:lang w:val="en-US"/>
+        </w:rPr>
+        <w:t xml:space="preserve"> </w:t>
+      </w:r>
+      <w:proofErr w:type="spellStart"/>
+      <w:r>
+        <w:rPr>
+          <w:lang w:val="en-US"/>
+        </w:rPr>
+        <w:t>famille</w:t>
+      </w:r>
+      <w:proofErr w:type="spellEnd"/>
+      <w:r>
+        <w:rPr>
+          <w:lang w:val="en-US"/>
+        </w:rPr>
+        <w:t xml:space="preserve"> de </w:t>
+      </w:r>
+      <w:proofErr w:type="spellStart"/>
+      <w:r>
+        <w:rPr>
+          <w:lang w:val="en-US"/>
+        </w:rPr>
+        <w:t>composant</w:t>
+      </w:r>
+      <w:proofErr w:type="spellEnd"/>
+      <w:r>
+        <w:rPr>
+          <w:lang w:val="en-US"/>
+        </w:rPr>
+        <w:t xml:space="preserve">. De plus un </w:t>
+      </w:r>
+      <w:proofErr w:type="spellStart"/>
+      <w:r>
+        <w:rPr>
+          <w:lang w:val="en-US"/>
+        </w:rPr>
+        <w:t>composant</w:t>
+      </w:r>
+      <w:proofErr w:type="spellEnd"/>
+      <w:r>
+        <w:rPr>
+          <w:lang w:val="en-US"/>
+        </w:rPr>
+        <w:t xml:space="preserve"> </w:t>
+      </w:r>
+      <w:proofErr w:type="spellStart"/>
+      <w:r>
+        <w:rPr>
+          <w:lang w:val="en-US"/>
+        </w:rPr>
+        <w:t>peu</w:t>
+      </w:r>
+      <w:proofErr w:type="spellEnd"/>
+      <w:r>
+        <w:rPr>
+          <w:lang w:val="en-US"/>
+        </w:rPr>
+        <w:t xml:space="preserve"> </w:t>
+      </w:r>
+      <w:proofErr w:type="spellStart"/>
+      <w:r>
+        <w:rPr>
+          <w:lang w:val="en-US"/>
+        </w:rPr>
+        <w:t>être</w:t>
+      </w:r>
+      <w:proofErr w:type="spellEnd"/>
+      <w:r>
+        <w:rPr>
+          <w:lang w:val="en-US"/>
+        </w:rPr>
+        <w:t xml:space="preserve"> </w:t>
+      </w:r>
+      <w:proofErr w:type="spellStart"/>
+      <w:r>
+        <w:rPr>
+          <w:lang w:val="en-US"/>
+        </w:rPr>
+        <w:t>attribué</w:t>
+      </w:r>
+      <w:proofErr w:type="spellEnd"/>
+      <w:r>
+        <w:rPr>
+          <w:lang w:val="en-US"/>
+        </w:rPr>
+        <w:t xml:space="preserve"> à </w:t>
+      </w:r>
+      <w:proofErr w:type="spellStart"/>
+      <w:r>
+        <w:rPr>
+          <w:lang w:val="en-US"/>
+        </w:rPr>
+        <w:t>plusieurs</w:t>
+      </w:r>
+      <w:proofErr w:type="spellEnd"/>
+      <w:r>
+        <w:rPr>
+          <w:lang w:val="en-US"/>
+        </w:rPr>
+        <w:t xml:space="preserve"> </w:t>
       </w:r>
       <w:proofErr w:type="spellStart"/>
       <w:r>
@@ -177,62 +535,6 @@
           <w:lang w:val="en-US"/>
         </w:rPr>
         <w:t>gammes</w:t>
-      </w:r>
-      <w:proofErr w:type="spellEnd"/>
-      <w:r>
-        <w:rPr>
-          <w:lang w:val="en-US"/>
-        </w:rPr>
-        <w:t xml:space="preserve">, des </w:t>
-      </w:r>
-      <w:proofErr w:type="spellStart"/>
-      <w:r>
-        <w:rPr>
-          <w:lang w:val="en-US"/>
-        </w:rPr>
-        <w:t>familles</w:t>
-      </w:r>
-      <w:proofErr w:type="spellEnd"/>
-      <w:r>
-        <w:rPr>
-          <w:lang w:val="en-US"/>
-        </w:rPr>
-        <w:t xml:space="preserve"> de </w:t>
-      </w:r>
-      <w:proofErr w:type="spellStart"/>
-      <w:r>
-        <w:rPr>
-          <w:lang w:val="en-US"/>
-        </w:rPr>
-        <w:t>composants</w:t>
-      </w:r>
-      <w:proofErr w:type="spellEnd"/>
-      <w:r>
-        <w:rPr>
-          <w:lang w:val="en-US"/>
-        </w:rPr>
-        <w:t xml:space="preserve">, des </w:t>
-      </w:r>
-      <w:proofErr w:type="spellStart"/>
-      <w:r>
-        <w:rPr>
-          <w:lang w:val="en-US"/>
-        </w:rPr>
-        <w:t>fournisseurs</w:t>
-      </w:r>
-      <w:proofErr w:type="spellEnd"/>
-      <w:r>
-        <w:rPr>
-          <w:lang w:val="en-US"/>
-        </w:rPr>
-        <w:t xml:space="preserve"> et des </w:t>
-      </w:r>
-      <w:proofErr w:type="spellStart"/>
-      <w:r>
-        <w:rPr>
-          <w:lang w:val="en-US"/>
-        </w:rPr>
-        <w:t>composants</w:t>
       </w:r>
       <w:proofErr w:type="spellEnd"/>
       <w:r>
@@ -248,306 +550,14 @@
           <w:lang w:val="en-US"/>
         </w:rPr>
       </w:pPr>
-      <w:proofErr w:type="spellStart"/>
-      <w:r>
-        <w:rPr>
-          <w:lang w:val="en-US"/>
-        </w:rPr>
-        <w:t>Ces</w:t>
-      </w:r>
-      <w:proofErr w:type="spellEnd"/>
-      <w:r>
-        <w:rPr>
-          <w:lang w:val="en-US"/>
-        </w:rPr>
-        <w:t xml:space="preserve"> </w:t>
-      </w:r>
-      <w:proofErr w:type="spellStart"/>
-      <w:r>
-        <w:rPr>
-          <w:lang w:val="en-US"/>
-        </w:rPr>
-        <w:t>différents</w:t>
-      </w:r>
-      <w:proofErr w:type="spellEnd"/>
-      <w:r>
-        <w:rPr>
-          <w:lang w:val="en-US"/>
-        </w:rPr>
-        <w:t xml:space="preserve"> </w:t>
-      </w:r>
-      <w:proofErr w:type="spellStart"/>
-      <w:r>
-        <w:rPr>
-          <w:lang w:val="en-US"/>
-        </w:rPr>
-        <w:t>composants</w:t>
-      </w:r>
-      <w:proofErr w:type="spellEnd"/>
-      <w:r>
-        <w:rPr>
-          <w:lang w:val="en-US"/>
-        </w:rPr>
-        <w:t xml:space="preserve"> </w:t>
-      </w:r>
-      <w:proofErr w:type="spellStart"/>
-      <w:r>
-        <w:rPr>
-          <w:lang w:val="en-US"/>
-        </w:rPr>
-        <w:t>sont</w:t>
-      </w:r>
-      <w:proofErr w:type="spellEnd"/>
-      <w:r>
-        <w:rPr>
-          <w:lang w:val="en-US"/>
-        </w:rPr>
-        <w:t xml:space="preserve"> </w:t>
-      </w:r>
-      <w:proofErr w:type="spellStart"/>
-      <w:r>
-        <w:rPr>
-          <w:lang w:val="en-US"/>
-        </w:rPr>
-        <w:t>liés</w:t>
-      </w:r>
-      <w:proofErr w:type="spellEnd"/>
-      <w:r>
-        <w:rPr>
-          <w:lang w:val="en-US"/>
-        </w:rPr>
-        <w:t xml:space="preserve"> entre </w:t>
-      </w:r>
-      <w:proofErr w:type="spellStart"/>
-      <w:proofErr w:type="gramStart"/>
-      <w:r>
-        <w:rPr>
-          <w:lang w:val="en-US"/>
-        </w:rPr>
-        <w:t>eux</w:t>
-      </w:r>
-      <w:proofErr w:type="spellEnd"/>
-      <w:r>
-        <w:rPr>
-          <w:lang w:val="en-US"/>
-        </w:rPr>
-        <w:t xml:space="preserve"> :</w:t>
-      </w:r>
-      <w:proofErr w:type="gramEnd"/>
-      <w:r>
-        <w:rPr>
-          <w:lang w:val="en-US"/>
-        </w:rPr>
-        <w:t xml:space="preserve"> </w:t>
-      </w:r>
-      <w:proofErr w:type="spellStart"/>
-      <w:r>
-        <w:rPr>
-          <w:lang w:val="en-US"/>
-        </w:rPr>
-        <w:t>chaque</w:t>
-      </w:r>
-      <w:proofErr w:type="spellEnd"/>
-      <w:r>
-        <w:rPr>
-          <w:lang w:val="en-US"/>
-        </w:rPr>
-        <w:t xml:space="preserve"> </w:t>
-      </w:r>
-      <w:proofErr w:type="spellStart"/>
-      <w:r>
-        <w:rPr>
-          <w:lang w:val="en-US"/>
-        </w:rPr>
-        <w:t>composant</w:t>
-      </w:r>
-      <w:proofErr w:type="spellEnd"/>
-      <w:r>
-        <w:rPr>
-          <w:lang w:val="en-US"/>
-        </w:rPr>
-        <w:t xml:space="preserve"> </w:t>
-      </w:r>
-      <w:proofErr w:type="spellStart"/>
-      <w:r>
-        <w:rPr>
-          <w:lang w:val="en-US"/>
-        </w:rPr>
-        <w:t>est</w:t>
-      </w:r>
-      <w:proofErr w:type="spellEnd"/>
-      <w:r>
-        <w:rPr>
-          <w:lang w:val="en-US"/>
-        </w:rPr>
-        <w:t xml:space="preserve"> </w:t>
-      </w:r>
-      <w:proofErr w:type="spellStart"/>
-      <w:r>
-        <w:rPr>
-          <w:lang w:val="en-US"/>
-        </w:rPr>
-        <w:t>attribué</w:t>
-      </w:r>
-      <w:proofErr w:type="spellEnd"/>
-      <w:r>
-        <w:rPr>
-          <w:lang w:val="en-US"/>
-        </w:rPr>
-        <w:t xml:space="preserve"> à un </w:t>
-      </w:r>
-      <w:proofErr w:type="spellStart"/>
-      <w:r>
-        <w:rPr>
-          <w:lang w:val="en-US"/>
-        </w:rPr>
-        <w:t>fournisseur</w:t>
-      </w:r>
-      <w:proofErr w:type="spellEnd"/>
-      <w:r>
-        <w:rPr>
-          <w:lang w:val="en-US"/>
-        </w:rPr>
-        <w:t xml:space="preserve"> et à </w:t>
-      </w:r>
-      <w:proofErr w:type="spellStart"/>
-      <w:r>
-        <w:rPr>
-          <w:lang w:val="en-US"/>
-        </w:rPr>
-        <w:t>une</w:t>
-      </w:r>
-      <w:proofErr w:type="spellEnd"/>
-      <w:r>
-        <w:rPr>
-          <w:lang w:val="en-US"/>
-        </w:rPr>
-        <w:t xml:space="preserve"> </w:t>
-      </w:r>
-      <w:proofErr w:type="spellStart"/>
-      <w:r>
-        <w:rPr>
-          <w:lang w:val="en-US"/>
-        </w:rPr>
-        <w:t>famille</w:t>
-      </w:r>
-      <w:proofErr w:type="spellEnd"/>
-      <w:r>
-        <w:rPr>
-          <w:lang w:val="en-US"/>
-        </w:rPr>
-        <w:t xml:space="preserve"> de </w:t>
-      </w:r>
-      <w:proofErr w:type="spellStart"/>
-      <w:r>
-        <w:rPr>
-          <w:lang w:val="en-US"/>
-        </w:rPr>
-        <w:t>composant</w:t>
-      </w:r>
-      <w:proofErr w:type="spellEnd"/>
-      <w:r>
-        <w:rPr>
-          <w:lang w:val="en-US"/>
-        </w:rPr>
-        <w:t xml:space="preserve">. De plus un </w:t>
-      </w:r>
-      <w:proofErr w:type="spellStart"/>
-      <w:r>
-        <w:rPr>
-          <w:lang w:val="en-US"/>
-        </w:rPr>
-        <w:t>composant</w:t>
-      </w:r>
-      <w:proofErr w:type="spellEnd"/>
-      <w:r>
-        <w:rPr>
-          <w:lang w:val="en-US"/>
-        </w:rPr>
-        <w:t xml:space="preserve"> </w:t>
-      </w:r>
-      <w:proofErr w:type="spellStart"/>
-      <w:r>
-        <w:rPr>
-          <w:lang w:val="en-US"/>
-        </w:rPr>
-        <w:t>peu</w:t>
-      </w:r>
-      <w:proofErr w:type="spellEnd"/>
-      <w:r>
-        <w:rPr>
-          <w:lang w:val="en-US"/>
-        </w:rPr>
-        <w:t xml:space="preserve"> </w:t>
-      </w:r>
-      <w:proofErr w:type="spellStart"/>
-      <w:r>
-        <w:rPr>
-          <w:lang w:val="en-US"/>
-        </w:rPr>
-        <w:t>être</w:t>
-      </w:r>
-      <w:proofErr w:type="spellEnd"/>
-      <w:r>
-        <w:rPr>
-          <w:lang w:val="en-US"/>
-        </w:rPr>
-        <w:t xml:space="preserve"> </w:t>
-      </w:r>
-      <w:proofErr w:type="spellStart"/>
-      <w:r>
-        <w:rPr>
-          <w:lang w:val="en-US"/>
-        </w:rPr>
-        <w:t>attribué</w:t>
-      </w:r>
-      <w:proofErr w:type="spellEnd"/>
-      <w:r>
-        <w:rPr>
-          <w:lang w:val="en-US"/>
-        </w:rPr>
-        <w:t xml:space="preserve"> à </w:t>
-      </w:r>
-      <w:proofErr w:type="spellStart"/>
-      <w:r>
-        <w:rPr>
-          <w:lang w:val="en-US"/>
-        </w:rPr>
-        <w:t>plusieurs</w:t>
-      </w:r>
-      <w:proofErr w:type="spellEnd"/>
-      <w:r>
-        <w:rPr>
-          <w:lang w:val="en-US"/>
-        </w:rPr>
-        <w:t xml:space="preserve"> </w:t>
-      </w:r>
-      <w:proofErr w:type="spellStart"/>
-      <w:r>
-        <w:rPr>
-          <w:lang w:val="en-US"/>
-        </w:rPr>
-        <w:t>gammes</w:t>
-      </w:r>
-      <w:proofErr w:type="spellEnd"/>
-      <w:r>
-        <w:rPr>
-          <w:lang w:val="en-US"/>
-        </w:rPr>
-        <w:t>.</w:t>
-      </w:r>
     </w:p>
     <w:p>
       <w:pPr>
-        <w:rPr>
-          <w:lang w:val="en-US"/>
-        </w:rPr>
-      </w:pPr>
-    </w:p>
-    <w:p>
-      <w:pPr>
         <w:pStyle w:val="TitreNiveau2"/>
       </w:pPr>
+      <w:r>
+        <w:t xml:space="preserve"> </w:t>
+      </w:r>
       <w:r>
         <w:t>Configuration des gammes</w:t>
       </w:r>
@@ -1232,6 +1242,11 @@
       <w:pPr>
         <w:pStyle w:val="TitreNiveau2"/>
       </w:pPr>
+      <w:r>
+        <w:t xml:space="preserve"> </w:t>
+      </w:r>
+      <w:bookmarkStart w:id="2" w:name="_GoBack"/>
+      <w:bookmarkEnd w:id="2"/>
       <w:r>
         <w:t xml:space="preserve">Configuration des modules </w:t>
       </w:r>
@@ -2300,13 +2315,7 @@
         <w:pStyle w:val="Titre1"/>
       </w:pPr>
       <w:r>
-        <w:t>Module “c</w:t>
-      </w:r>
-      <w:r>
-        <w:t>onception des devis</w:t>
-      </w:r>
-      <w:r>
-        <w:t>”</w:t>
+        <w:t>Module “conception des devis”</w:t>
       </w:r>
     </w:p>
     <w:p>
@@ -4059,13 +4068,7 @@
         <w:pStyle w:val="Titre1"/>
       </w:pPr>
       <w:r>
-        <w:t>Module “</w:t>
-      </w:r>
-      <w:r>
-        <w:t>Modalités de paiement</w:t>
-      </w:r>
-      <w:r>
-        <w:t>”</w:t>
+        <w:t>Module “Modalités de paiement”</w:t>
       </w:r>
     </w:p>
     <w:p>
@@ -5090,10 +5093,16 @@
         <w:rPr>
           <w:lang w:val="en-US"/>
         </w:rPr>
-        <w:t xml:space="preserve"> facturation</w:t>
-      </w:r>
-      <w:bookmarkStart w:id="0" w:name="_GoBack"/>
-      <w:bookmarkEnd w:id="0"/>
+        <w:t xml:space="preserve"> </w:t>
+      </w:r>
+      <w:proofErr w:type="spellStart"/>
+      <w:r>
+        <w:rPr>
+          <w:lang w:val="en-US"/>
+        </w:rPr>
+        <w:t>facturation</w:t>
+      </w:r>
+      <w:proofErr w:type="spellEnd"/>
     </w:p>
     <w:sectPr>
       <w:pgSz w:w="11906" w:h="16838"/>
@@ -5442,27 +5451,9 @@
   </w:num>
   <w:num w:numId="6">
     <w:abstractNumId w:val="0"/>
-    <w:lvlOverride w:ilvl="0"/>
-    <w:lvlOverride w:ilvl="1"/>
-    <w:lvlOverride w:ilvl="2"/>
-    <w:lvlOverride w:ilvl="3"/>
-    <w:lvlOverride w:ilvl="4"/>
-    <w:lvlOverride w:ilvl="5"/>
-    <w:lvlOverride w:ilvl="6"/>
-    <w:lvlOverride w:ilvl="7"/>
-    <w:lvlOverride w:ilvl="8"/>
   </w:num>
   <w:num w:numId="7">
     <w:abstractNumId w:val="0"/>
-    <w:lvlOverride w:ilvl="0"/>
-    <w:lvlOverride w:ilvl="1"/>
-    <w:lvlOverride w:ilvl="2"/>
-    <w:lvlOverride w:ilvl="3"/>
-    <w:lvlOverride w:ilvl="4"/>
-    <w:lvlOverride w:ilvl="5"/>
-    <w:lvlOverride w:ilvl="6"/>
-    <w:lvlOverride w:ilvl="7"/>
-    <w:lvlOverride w:ilvl="8"/>
   </w:num>
 </w:numbering>
 </file>

</xml_diff>